<commit_message>
SP and HW update
</commit_message>
<xml_diff>
--- a/download/youtube/word_version/ukol5-youtube.docx
+++ b/download/youtube/word_version/ukol5-youtube.docx
@@ -4769,7 +4769,21 @@
           <w:rFonts w:ascii="Times New Roman" w:eastAsia="Times New Roman" w:hAnsi="Times New Roman" w:cs="Times New Roman"/>
           <w:sz w:val="28"/>
         </w:rPr>
-        <w:t xml:space="preserve">Výsledné video nastavte jako </w:t>
+        <w:t>Výsledné vide</w:t>
+      </w:r>
+      <w:r>
+        <w:rPr>
+          <w:rFonts w:ascii="Times New Roman" w:eastAsia="Times New Roman" w:hAnsi="Times New Roman" w:cs="Times New Roman"/>
+          <w:sz w:val="28"/>
+        </w:rPr>
+        <w:t>a</w:t>
+      </w:r>
+      <w:r>
+        <w:rPr>
+          <w:rFonts w:ascii="Times New Roman" w:eastAsia="Times New Roman" w:hAnsi="Times New Roman" w:cs="Times New Roman"/>
+          <w:sz w:val="28"/>
+        </w:rPr>
+        <w:t xml:space="preserve"> nastavte jako </w:t>
       </w:r>
       <w:r>
         <w:rPr>
@@ -4785,7 +4799,35 @@
           <w:rFonts w:ascii="Times New Roman" w:eastAsia="Times New Roman" w:hAnsi="Times New Roman" w:cs="Times New Roman"/>
           <w:sz w:val="28"/>
         </w:rPr>
-        <w:t xml:space="preserve"> a odevzdejte jako odkaz do </w:t>
+        <w:t xml:space="preserve"> a odevzdejte </w:t>
+      </w:r>
+      <w:r>
+        <w:rPr>
+          <w:rFonts w:ascii="Times New Roman" w:eastAsia="Times New Roman" w:hAnsi="Times New Roman" w:cs="Times New Roman"/>
+          <w:sz w:val="28"/>
+        </w:rPr>
+        <w:t>od</w:t>
+      </w:r>
+      <w:r>
+        <w:rPr>
+          <w:rFonts w:ascii="Times New Roman" w:eastAsia="Times New Roman" w:hAnsi="Times New Roman" w:cs="Times New Roman"/>
+          <w:sz w:val="28"/>
+        </w:rPr>
+        <w:t>kaz</w:t>
+      </w:r>
+      <w:r>
+        <w:rPr>
+          <w:rFonts w:ascii="Times New Roman" w:eastAsia="Times New Roman" w:hAnsi="Times New Roman" w:cs="Times New Roman"/>
+          <w:sz w:val="28"/>
+        </w:rPr>
+        <w:t>y na videa</w:t>
+      </w:r>
+      <w:r>
+        <w:rPr>
+          <w:rFonts w:ascii="Times New Roman" w:eastAsia="Times New Roman" w:hAnsi="Times New Roman" w:cs="Times New Roman"/>
+          <w:sz w:val="28"/>
+        </w:rPr>
+        <w:t xml:space="preserve"> do </w:t>
       </w:r>
       <w:proofErr w:type="spellStart"/>
       <w:r>

</xml_diff>